<commit_message>
Adding Thurs and Fri
</commit_message>
<xml_diff>
--- a/Projects/Project0/Project0/Projet 0 Requirements.docx
+++ b/Projects/Project0/Project0/Projet 0 Requirements.docx
@@ -1498,6 +1498,166 @@
           <w:szCs w:val="24"/>
         </w:rPr>
         <w:t>– what happens if two people are shopping for the same thing at the same time? Give a person a warning</w:t>
+      </w:r>
+    </w:p>
+    <w:p>
+      <w:pPr>
+        <w:ind w:left="360"/>
+        <w:rPr>
+          <w:rFonts w:ascii="Times New Roman" w:hAnsi="Times New Roman" w:cs="Times New Roman"/>
+          <w:sz w:val="24"/>
+          <w:szCs w:val="24"/>
+        </w:rPr>
+      </w:pPr>
+      <w:r>
+        <w:rPr>
+          <w:rFonts w:ascii="Times New Roman" w:hAnsi="Times New Roman" w:cs="Times New Roman"/>
+          <w:sz w:val="24"/>
+          <w:szCs w:val="24"/>
+        </w:rPr>
+        <w:t>Login features- use the same thing that we used in the RPS</w:t>
+      </w:r>
+    </w:p>
+    <w:p>
+      <w:pPr>
+        <w:ind w:left="360"/>
+        <w:rPr>
+          <w:rFonts w:ascii="Times New Roman" w:hAnsi="Times New Roman" w:cs="Times New Roman"/>
+          <w:sz w:val="24"/>
+          <w:szCs w:val="24"/>
+        </w:rPr>
+      </w:pPr>
+      <w:r>
+        <w:rPr>
+          <w:rFonts w:ascii="Times New Roman" w:hAnsi="Times New Roman" w:cs="Times New Roman"/>
+          <w:sz w:val="24"/>
+          <w:szCs w:val="24"/>
+        </w:rPr>
+        <w:t>Database – use the same thing we did in the RP</w:t>
+      </w:r>
+      <w:r>
+        <w:rPr>
+          <w:rFonts w:ascii="Times New Roman" w:hAnsi="Times New Roman" w:cs="Times New Roman"/>
+          <w:sz w:val="24"/>
+          <w:szCs w:val="24"/>
+        </w:rPr>
+        <w:t>S</w:t>
+      </w:r>
+    </w:p>
+    <w:p>
+      <w:pPr>
+        <w:ind w:left="360"/>
+        <w:rPr>
+          <w:rFonts w:ascii="Times New Roman" w:hAnsi="Times New Roman" w:cs="Times New Roman"/>
+          <w:sz w:val="24"/>
+          <w:szCs w:val="24"/>
+        </w:rPr>
+      </w:pPr>
+      <w:r>
+        <w:rPr>
+          <w:rFonts w:ascii="Times New Roman" w:hAnsi="Times New Roman" w:cs="Times New Roman"/>
+          <w:sz w:val="24"/>
+          <w:szCs w:val="24"/>
+        </w:rPr>
+        <w:t xml:space="preserve">In RPS you </w:t>
+      </w:r>
+      <w:r>
+        <w:rPr>
+          <w:rFonts w:ascii="Times New Roman" w:hAnsi="Times New Roman" w:cs="Times New Roman"/>
+          <w:sz w:val="24"/>
+          <w:szCs w:val="24"/>
+        </w:rPr>
+        <w:t xml:space="preserve">can start a new game at the end, use that to </w:t>
+      </w:r>
+      <w:r>
+        <w:rPr>
+          <w:rFonts w:ascii="Times New Roman" w:hAnsi="Times New Roman" w:cs="Times New Roman"/>
+          <w:sz w:val="24"/>
+          <w:szCs w:val="24"/>
+        </w:rPr>
+        <w:t xml:space="preserve">continue shopping </w:t>
+      </w:r>
+      <w:r>
+        <w:rPr>
+          <w:rFonts w:ascii="Times New Roman" w:hAnsi="Times New Roman" w:cs="Times New Roman"/>
+          <w:sz w:val="24"/>
+          <w:szCs w:val="24"/>
+        </w:rPr>
+        <w:t>when you finish one.</w:t>
+      </w:r>
+      <w:r>
+        <w:rPr>
+          <w:rFonts w:ascii="Times New Roman" w:hAnsi="Times New Roman" w:cs="Times New Roman"/>
+          <w:sz w:val="24"/>
+          <w:szCs w:val="24"/>
+        </w:rPr>
+        <w:t xml:space="preserve"> If they don’t want to play a new game they have to log out </w:t>
+      </w:r>
+      <w:r>
+        <w:rPr>
+          <w:rFonts w:ascii="Times New Roman" w:hAnsi="Times New Roman" w:cs="Times New Roman"/>
+          <w:sz w:val="24"/>
+          <w:szCs w:val="24"/>
+        </w:rPr>
+        <w:t>and then</w:t>
+      </w:r>
+      <w:r>
+        <w:rPr>
+          <w:rFonts w:ascii="Times New Roman" w:hAnsi="Times New Roman" w:cs="Times New Roman"/>
+          <w:sz w:val="24"/>
+          <w:szCs w:val="24"/>
+        </w:rPr>
+        <w:t xml:space="preserve"> it goes back to login. So do the same </w:t>
+      </w:r>
+      <w:r>
+        <w:rPr>
+          <w:rFonts w:ascii="Times New Roman" w:hAnsi="Times New Roman" w:cs="Times New Roman"/>
+          <w:sz w:val="24"/>
+          <w:szCs w:val="24"/>
+        </w:rPr>
+        <w:t xml:space="preserve">with the app, if they don’t want to </w:t>
+      </w:r>
+      <w:r>
+        <w:rPr>
+          <w:rFonts w:ascii="Times New Roman" w:hAnsi="Times New Roman" w:cs="Times New Roman"/>
+          <w:sz w:val="24"/>
+          <w:szCs w:val="24"/>
+        </w:rPr>
+        <w:t>continue shopping they can log out and then it goes to the log in prompt</w:t>
+      </w:r>
+    </w:p>
+    <w:p>
+      <w:pPr>
+        <w:ind w:left="360"/>
+        <w:rPr>
+          <w:rFonts w:ascii="Times New Roman" w:hAnsi="Times New Roman" w:cs="Times New Roman"/>
+          <w:sz w:val="24"/>
+          <w:szCs w:val="24"/>
+        </w:rPr>
+      </w:pPr>
+      <w:r>
+        <w:rPr>
+          <w:rFonts w:ascii="Times New Roman" w:hAnsi="Times New Roman" w:cs="Times New Roman"/>
+          <w:sz w:val="24"/>
+          <w:szCs w:val="24"/>
+        </w:rPr>
+        <w:t xml:space="preserve">Clarification, you can have one store different </w:t>
+      </w:r>
+      <w:r>
+        <w:rPr>
+          <w:rFonts w:ascii="Times New Roman" w:hAnsi="Times New Roman" w:cs="Times New Roman"/>
+          <w:sz w:val="24"/>
+          <w:szCs w:val="24"/>
+        </w:rPr>
+        <w:t>locations or</w:t>
+      </w:r>
+      <w:r>
+        <w:rPr>
+          <w:rFonts w:ascii="Times New Roman" w:hAnsi="Times New Roman" w:cs="Times New Roman"/>
+          <w:sz w:val="24"/>
+          <w:szCs w:val="24"/>
+        </w:rPr>
+        <w:t xml:space="preserve"> each store is each location</w:t>
       </w:r>
     </w:p>
     <w:sectPr>

</xml_diff>